<commit_message>
feat: implementado crud colaborador, restando banco
</commit_message>
<xml_diff>
--- a/docs/Especificação de Requisitos/User Stories do Projeto Avaliador de Desempenho Vrs 1.0.docx
+++ b/docs/Especificação de Requisitos/User Stories do Projeto Avaliador de Desempenho Vrs 1.0.docx
@@ -806,7 +806,7 @@
           </w:tcPr>
           <w:p>
             <w:r>
-              <w:t>Essencial</w:t>
+              <w:t>Desejável</w:t>
             </w:r>
           </w:p>
         </w:tc>
@@ -1117,7 +1117,7 @@
           <v:stroke joinstyle="miter"/>
           <v:path gradientshapeok="t" o:connecttype="rect"/>
         </v:shapetype>
-        <v:shape id="Caixa de Texto 22" o:spid="_x0000_s1025" type="#_x0000_t202" style="position:absolute;margin-left:-98pt;margin-top:0;width:26.7pt;height:14.4pt;z-index:251659264;visibility:visible;mso-wrap-style:square;mso-width-percent:0;mso-height-percent:0;mso-wrap-distance-left:9pt;mso-wrap-distance-top:0;mso-wrap-distance-right:9pt;mso-wrap-distance-bottom:0;mso-position-horizontal:right;mso-position-horizontal-relative:left-margin-area;mso-position-vertical:absolute;mso-position-vertical-relative:bottom-margin-area;mso-width-percent:0;mso-height-percent:0;mso-width-relative:margin;mso-height-relative:margin;v-text-anchor:top" o:gfxdata="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" filled="f" stroked="f" strokeweight=".5pt">
+        <v:shape id="Caixa de Texto 22" o:spid="_x0000_s1025" type="#_x0000_t202" style="position:absolute;margin-left:-122.5pt;margin-top:0;width:26.7pt;height:14.4pt;z-index:251659264;visibility:visible;mso-wrap-style:square;mso-width-percent:0;mso-height-percent:0;mso-wrap-distance-left:9pt;mso-wrap-distance-top:0;mso-wrap-distance-right:9pt;mso-wrap-distance-bottom:0;mso-position-horizontal:right;mso-position-horizontal-relative:left-margin-area;mso-position-vertical:absolute;mso-position-vertical-relative:bottom-margin-area;mso-width-percent:0;mso-height-percent:0;mso-width-relative:margin;mso-height-relative:margin;v-text-anchor:top" o:gfxdata="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" filled="f" stroked="f" strokeweight=".5pt">
           <v:textbox style="mso-fit-shape-to-text:t" inset="0,0,0,0">
             <w:txbxContent>
               <w:p>
@@ -1708,6 +1708,7 @@
     <w:lsdException w:name="HTML Sample" w:semiHidden="1" w:unhideWhenUsed="1"/>
     <w:lsdException w:name="HTML Typewriter" w:semiHidden="1" w:unhideWhenUsed="1"/>
     <w:lsdException w:name="HTML Variable" w:semiHidden="1" w:unhideWhenUsed="1"/>
+    <w:lsdException w:name="Normal Table" w:semiHidden="1" w:unhideWhenUsed="1"/>
     <w:lsdException w:name="annotation subject" w:semiHidden="1" w:unhideWhenUsed="1"/>
     <w:lsdException w:name="No List" w:semiHidden="1" w:unhideWhenUsed="1"/>
     <w:lsdException w:name="Outline List 1" w:semiHidden="1" w:unhideWhenUsed="1"/>
@@ -1750,8 +1751,11 @@
     <w:lsdException w:name="Table Contemporary" w:semiHidden="1" w:unhideWhenUsed="1"/>
     <w:lsdException w:name="Table Elegant" w:semiHidden="1" w:unhideWhenUsed="1"/>
     <w:lsdException w:name="Table Professional" w:semiHidden="1" w:unhideWhenUsed="1"/>
+    <w:lsdException w:name="Table Subtle 1" w:semiHidden="1" w:unhideWhenUsed="1"/>
     <w:lsdException w:name="Table Subtle 2" w:semiHidden="1" w:unhideWhenUsed="1"/>
     <w:lsdException w:name="Table Web 1" w:semiHidden="1" w:unhideWhenUsed="1"/>
+    <w:lsdException w:name="Table Web 2" w:semiHidden="1" w:unhideWhenUsed="1"/>
+    <w:lsdException w:name="Table Web 3" w:semiHidden="1" w:unhideWhenUsed="1"/>
     <w:lsdException w:name="Balloon Text" w:semiHidden="1" w:unhideWhenUsed="1"/>
     <w:lsdException w:name="Table Grid" w:uiPriority="39"/>
     <w:lsdException w:name="Table Theme" w:semiHidden="1" w:unhideWhenUsed="1"/>
@@ -2616,6 +2620,7 @@
     <w:rsid w:val="00175C27"/>
     <w:rsid w:val="00185C0F"/>
     <w:rsid w:val="00201A50"/>
+    <w:rsid w:val="0022220D"/>
     <w:rsid w:val="00251E84"/>
     <w:rsid w:val="003A62F0"/>
     <w:rsid w:val="003C1E1D"/>
@@ -2780,6 +2785,7 @@
     <w:lsdException w:name="HTML Sample" w:semiHidden="1" w:unhideWhenUsed="1"/>
     <w:lsdException w:name="HTML Typewriter" w:semiHidden="1" w:unhideWhenUsed="1"/>
     <w:lsdException w:name="HTML Variable" w:semiHidden="1" w:unhideWhenUsed="1"/>
+    <w:lsdException w:name="Normal Table" w:semiHidden="1" w:unhideWhenUsed="1"/>
     <w:lsdException w:name="annotation subject" w:semiHidden="1" w:unhideWhenUsed="1"/>
     <w:lsdException w:name="No List" w:semiHidden="1" w:unhideWhenUsed="1"/>
     <w:lsdException w:name="Outline List 1" w:semiHidden="1" w:unhideWhenUsed="1"/>
@@ -2822,8 +2828,11 @@
     <w:lsdException w:name="Table Contemporary" w:semiHidden="1" w:unhideWhenUsed="1"/>
     <w:lsdException w:name="Table Elegant" w:semiHidden="1" w:unhideWhenUsed="1"/>
     <w:lsdException w:name="Table Professional" w:semiHidden="1" w:unhideWhenUsed="1"/>
+    <w:lsdException w:name="Table Subtle 1" w:semiHidden="1" w:unhideWhenUsed="1"/>
     <w:lsdException w:name="Table Subtle 2" w:semiHidden="1" w:unhideWhenUsed="1"/>
     <w:lsdException w:name="Table Web 1" w:semiHidden="1" w:unhideWhenUsed="1"/>
+    <w:lsdException w:name="Table Web 2" w:semiHidden="1" w:unhideWhenUsed="1"/>
+    <w:lsdException w:name="Table Web 3" w:semiHidden="1" w:unhideWhenUsed="1"/>
     <w:lsdException w:name="Balloon Text" w:semiHidden="1" w:unhideWhenUsed="1"/>
     <w:lsdException w:name="Table Grid" w:uiPriority="39"/>
     <w:lsdException w:name="Table Theme" w:semiHidden="1" w:unhideWhenUsed="1"/>

</xml_diff>